<commit_message>
Opdateret skabelon til use case med farve
</commit_message>
<xml_diff>
--- a/Kravspecifikation/Use cases/Skabelon - Use case.docx
+++ b/Kravspecifikation/Use cases/Skabelon - Use case.docx
@@ -19,6 +19,7 @@
         <w:tc>
           <w:tcPr>
             <w:tcW w:w="3356" w:type="dxa"/>
+            <w:shd w:val="clear" w:color="auto" w:fill="ACB9CA" w:themeFill="text2" w:themeFillTint="66"/>
           </w:tcPr>
           <w:p>
             <w:pPr>
@@ -56,6 +57,7 @@
         <w:tc>
           <w:tcPr>
             <w:tcW w:w="3356" w:type="dxa"/>
+            <w:shd w:val="clear" w:color="auto" w:fill="ACB9CA" w:themeFill="text2" w:themeFillTint="66"/>
           </w:tcPr>
           <w:p>
             <w:pPr>
@@ -85,6 +87,7 @@
         <w:tc>
           <w:tcPr>
             <w:tcW w:w="3356" w:type="dxa"/>
+            <w:shd w:val="clear" w:color="auto" w:fill="ACB9CA" w:themeFill="text2" w:themeFillTint="66"/>
           </w:tcPr>
           <w:p>
             <w:pPr>
@@ -117,6 +120,7 @@
         <w:tc>
           <w:tcPr>
             <w:tcW w:w="3356" w:type="dxa"/>
+            <w:shd w:val="clear" w:color="auto" w:fill="ACB9CA" w:themeFill="text2" w:themeFillTint="66"/>
           </w:tcPr>
           <w:p>
             <w:pPr>
@@ -155,6 +159,7 @@
         <w:tc>
           <w:tcPr>
             <w:tcW w:w="3356" w:type="dxa"/>
+            <w:shd w:val="clear" w:color="auto" w:fill="ACB9CA" w:themeFill="text2" w:themeFillTint="66"/>
           </w:tcPr>
           <w:p>
             <w:pPr>
@@ -184,6 +189,7 @@
         <w:tc>
           <w:tcPr>
             <w:tcW w:w="3356" w:type="dxa"/>
+            <w:shd w:val="clear" w:color="auto" w:fill="ACB9CA" w:themeFill="text2" w:themeFillTint="66"/>
           </w:tcPr>
           <w:p>
             <w:pPr>
@@ -213,6 +219,7 @@
         <w:tc>
           <w:tcPr>
             <w:tcW w:w="3356" w:type="dxa"/>
+            <w:shd w:val="clear" w:color="auto" w:fill="ACB9CA" w:themeFill="text2" w:themeFillTint="66"/>
           </w:tcPr>
           <w:p>
             <w:pPr>
@@ -242,6 +249,7 @@
         <w:tc>
           <w:tcPr>
             <w:tcW w:w="3356" w:type="dxa"/>
+            <w:shd w:val="clear" w:color="auto" w:fill="ACB9CA" w:themeFill="text2" w:themeFillTint="66"/>
           </w:tcPr>
           <w:p>
             <w:pPr>
@@ -280,6 +288,7 @@
         <w:tc>
           <w:tcPr>
             <w:tcW w:w="3356" w:type="dxa"/>
+            <w:shd w:val="clear" w:color="auto" w:fill="ACB9CA" w:themeFill="text2" w:themeFillTint="66"/>
           </w:tcPr>
           <w:p>
             <w:pPr>
@@ -305,6 +314,40 @@
             </w:pPr>
             <w:bookmarkStart w:id="0" w:name="_GoBack"/>
             <w:bookmarkEnd w:id="0"/>
+          </w:p>
+        </w:tc>
+      </w:tr>
+      <w:tr>
+        <w:trPr>
+          <w:trHeight w:val="234"/>
+        </w:trPr>
+        <w:tc>
+          <w:tcPr>
+            <w:tcW w:w="3356" w:type="dxa"/>
+            <w:shd w:val="clear" w:color="auto" w:fill="ACB9CA" w:themeFill="text2" w:themeFillTint="66"/>
+          </w:tcPr>
+          <w:p>
+            <w:pPr>
+              <w:rPr>
+                <w:b/>
+              </w:rPr>
+            </w:pPr>
+            <w:r>
+              <w:rPr>
+                <w:b/>
+              </w:rPr>
+              <w:t>Alternativt flow</w:t>
+            </w:r>
+          </w:p>
+        </w:tc>
+        <w:tc>
+          <w:tcPr>
+            <w:tcW w:w="6272" w:type="dxa"/>
+          </w:tcPr>
+          <w:p>
+            <w:pPr>
+              <w:ind w:left="714" w:hanging="567"/>
+            </w:pPr>
           </w:p>
         </w:tc>
       </w:tr>

</xml_diff>